<commit_message>
Adicionei mais detalhes sobre implementação na descrição
</commit_message>
<xml_diff>
--- a/Teste Desenvolvedor - Jr - Descrição e Dificuldades.docx
+++ b/Teste Desenvolvedor - Jr - Descrição e Dificuldades.docx
@@ -39,39 +39,7 @@
     </w:p>
     <w:p>
       <w:r>
-        <w:t xml:space="preserve">Faça um </w:t>
-      </w:r>
-      <w:proofErr w:type="spellStart"/>
-      <w:r>
-        <w:t>fork</w:t>
-      </w:r>
-      <w:proofErr w:type="spellEnd"/>
-      <w:r>
-        <w:t xml:space="preserve"> deste projeto e ao concluir envie um </w:t>
-      </w:r>
-      <w:proofErr w:type="spellStart"/>
-      <w:r>
-        <w:t>pull</w:t>
-      </w:r>
-      <w:proofErr w:type="spellEnd"/>
-      <w:r>
-        <w:t xml:space="preserve"> </w:t>
-      </w:r>
-      <w:proofErr w:type="spellStart"/>
-      <w:r>
-        <w:t>request</w:t>
-      </w:r>
-      <w:proofErr w:type="spellEnd"/>
-      <w:r>
-        <w:t xml:space="preserve"> (PR) com sua implementação. Ao enviar o PR </w:t>
-      </w:r>
-      <w:proofErr w:type="gramStart"/>
-      <w:r>
-        <w:t>nos informe</w:t>
-      </w:r>
-      <w:proofErr w:type="gramEnd"/>
-      <w:r>
-        <w:t>:</w:t>
+        <w:t>Faça um fork deste projeto e ao concluir envie um pull request (PR) com sua implementação. Ao enviar o PR nos informe:</w:t>
       </w:r>
     </w:p>
     <w:p>
@@ -241,21 +209,11 @@
       <w:r>
         <w:t>(</w:t>
       </w:r>
-      <w:proofErr w:type="spellStart"/>
       <w:r>
         <w:t>WebAPI</w:t>
       </w:r>
-      <w:proofErr w:type="spellEnd"/>
-      <w:r>
-        <w:t xml:space="preserve"> OU Asp.net MVC OU Windows </w:t>
-      </w:r>
-      <w:proofErr w:type="spellStart"/>
-      <w:r>
-        <w:t>Forms</w:t>
-      </w:r>
-      <w:proofErr w:type="spellEnd"/>
-      <w:r>
-        <w:t>)</w:t>
+      <w:r>
+        <w:t xml:space="preserve"> OU Asp.net MVC OU Windows Forms)</w:t>
       </w:r>
     </w:p>
     <w:p>
@@ -279,15 +237,7 @@
         </w:numPr>
       </w:pPr>
       <w:r>
-        <w:t xml:space="preserve">Banco de dados (Oracle ou SQL Server ou </w:t>
-      </w:r>
-      <w:proofErr w:type="spellStart"/>
-      <w:r>
-        <w:t>Postgres</w:t>
-      </w:r>
-      <w:proofErr w:type="spellEnd"/>
-      <w:r>
-        <w:t>)</w:t>
+        <w:t>Banco de dados (Oracle ou SQL Server ou Postgres)</w:t>
       </w:r>
     </w:p>
     <w:p>
@@ -336,13 +286,8 @@
     </w:p>
     <w:p/>
     <w:p>
-      <w:proofErr w:type="gramStart"/>
-      <w:r>
-        <w:t>Nos informe</w:t>
-      </w:r>
-      <w:proofErr w:type="gramEnd"/>
-      <w:r>
-        <w:t xml:space="preserve"> também o nível de dificuldade e um feedback sobre o desafio proposto nesta pesquisa</w:t>
+      <w:r>
+        <w:t>Nos informe também o nível de dificuldade e um feedback sobre o desafio proposto nesta pesquisa</w:t>
       </w:r>
     </w:p>
     <w:p/>
@@ -351,12 +296,14 @@
         <w:rPr>
           <w:b/>
           <w:bCs/>
-        </w:rPr>
-      </w:pPr>
-      <w:r>
-        <w:rPr>
-          <w:b/>
-          <w:bCs/>
+          <w:color w:val="C00000"/>
+        </w:rPr>
+      </w:pPr>
+      <w:r>
+        <w:rPr>
+          <w:b/>
+          <w:bCs/>
+          <w:color w:val="C00000"/>
           <w:sz w:val="24"/>
           <w:szCs w:val="24"/>
         </w:rPr>
@@ -366,8 +313,74 @@
         <w:rPr>
           <w:b/>
           <w:bCs/>
-        </w:rPr>
-        <w:t xml:space="preserve"> Tive facilidade para criar a aplicação porém muita dificuldade em realizar a conexão com o banco de Dados PostgreSQL: procurei soluções de diversas maneiras e depois compreendi que o programa não era compatível com a mono.dll e npgsql.dll que instalei, e por isso não realizava conexão com o banco de dados.</w:t>
+          <w:color w:val="C00000"/>
+        </w:rPr>
+        <w:t xml:space="preserve"> </w:t>
+      </w:r>
+      <w:r>
+        <w:rPr>
+          <w:b/>
+          <w:bCs/>
+          <w:color w:val="C00000"/>
+        </w:rPr>
+        <w:t>Minha maior</w:t>
+      </w:r>
+      <w:r>
+        <w:rPr>
+          <w:b/>
+          <w:bCs/>
+          <w:color w:val="C00000"/>
+        </w:rPr>
+        <w:t xml:space="preserve"> dificuldade</w:t>
+      </w:r>
+      <w:r>
+        <w:rPr>
+          <w:b/>
+          <w:bCs/>
+          <w:color w:val="C00000"/>
+        </w:rPr>
+        <w:t xml:space="preserve"> foi</w:t>
+      </w:r>
+      <w:r>
+        <w:rPr>
+          <w:b/>
+          <w:bCs/>
+          <w:color w:val="C00000"/>
+        </w:rPr>
+        <w:t xml:space="preserve"> em realizar a conexão com o banco de Dados PostgreSQL</w:t>
+      </w:r>
+      <w:r>
+        <w:rPr>
+          <w:b/>
+          <w:bCs/>
+          <w:color w:val="C00000"/>
+        </w:rPr>
+        <w:t>,</w:t>
+      </w:r>
+      <w:r>
+        <w:rPr>
+          <w:b/>
+          <w:bCs/>
+          <w:color w:val="C00000"/>
+        </w:rPr>
+        <w:t xml:space="preserve"> procurei soluções de diversas maneiras e depois compreendi que o programa não era compatível com a mono.dll e npgsql.dll que instalei, e por isso não realizava conexão com o banco de dados.</w:t>
+      </w:r>
+    </w:p>
+    <w:p>
+      <w:pPr>
+        <w:rPr>
+          <w:b/>
+          <w:bCs/>
+          <w:color w:val="C00000"/>
+        </w:rPr>
+      </w:pPr>
+      <w:r>
+        <w:rPr>
+          <w:b/>
+          <w:bCs/>
+          <w:color w:val="C00000"/>
+        </w:rPr>
+        <w:t>Meu tempo de desenvolvimento foi entre 10 a 15 horas e mesmo assim faltaram alguns detalhes de implementação, mas foi ótimo para eu me testar e testar meus conhecimentos.</w:t>
       </w:r>
     </w:p>
     <w:sectPr>

</xml_diff>